<commit_message>
Various process book etc
</commit_message>
<xml_diff>
--- a/CS171FinalProjectProcessBook.docx
+++ b/CS171FinalProjectProcessBook.docx
@@ -40,7 +40,7 @@
                     <pic:cNvPicPr preferRelativeResize="0"/>
                   </pic:nvPicPr>
                   <pic:blipFill>
-                    <a:blip r:embed="rId8"/>
+                    <a:blip r:embed="rId9"/>
                     <a:srcRect/>
                     <a:stretch>
                       <a:fillRect/>
@@ -190,14 +190,30 @@
           <w:rFonts w:ascii="Georgia" w:eastAsia="Georgia" w:hAnsi="Georgia" w:cs="Georgia"/>
           <w:color w:val="38761D"/>
         </w:rPr>
-        <w:t xml:space="preserve"> much easier to surf front side,</w:t>
-      </w:r>
-      <w:r>
-        <w:rPr>
-          <w:rFonts w:ascii="Georgia" w:eastAsia="Georgia" w:hAnsi="Georgia" w:cs="Georgia"/>
-          <w:color w:val="38761D"/>
-        </w:rPr>
-        <w:t xml:space="preserve"> that is, facing the wave, than backside. This is why most “goofy” surfers (that surf with their left foot forward) will have a prefer</w:t>
+        <w:t xml:space="preserve"> much easier to surf front </w:t>
+      </w:r>
+      <w:proofErr w:type="gramStart"/>
+      <w:r>
+        <w:rPr>
+          <w:rFonts w:ascii="Georgia" w:eastAsia="Georgia" w:hAnsi="Georgia" w:cs="Georgia"/>
+          <w:color w:val="38761D"/>
+        </w:rPr>
+        <w:t>side,</w:t>
+      </w:r>
+      <w:r>
+        <w:rPr>
+          <w:rFonts w:ascii="Georgia" w:eastAsia="Georgia" w:hAnsi="Georgia" w:cs="Georgia"/>
+          <w:color w:val="38761D"/>
+        </w:rPr>
+        <w:t xml:space="preserve"> that</w:t>
+      </w:r>
+      <w:proofErr w:type="gramEnd"/>
+      <w:r>
+        <w:rPr>
+          <w:rFonts w:ascii="Georgia" w:eastAsia="Georgia" w:hAnsi="Georgia" w:cs="Georgia"/>
+          <w:color w:val="38761D"/>
+        </w:rPr>
+        <w:t xml:space="preserve"> is, facing the wave, than backside. This is why most “goofy” surfers (that surf with their left foot forward) will have a prefer</w:t>
       </w:r>
       <w:r>
         <w:rPr>
@@ -305,7 +321,7 @@
         </w:rPr>
         <w:t xml:space="preserve">Inspiration for this visualization includes </w:t>
       </w:r>
-      <w:hyperlink r:id="rId9">
+      <w:hyperlink r:id="rId10">
         <w:r>
           <w:rPr>
             <w:rFonts w:ascii="Georgia" w:eastAsia="Georgia" w:hAnsi="Georgia" w:cs="Georgia"/>
@@ -356,7 +372,8 @@
         </w:rPr>
         <w:t xml:space="preserve">ion is </w:t>
       </w:r>
-      <w:hyperlink r:id="rId10">
+      <w:hyperlink r:id="rId11">
+        <w:proofErr w:type="spellStart"/>
         <w:r>
           <w:rPr>
             <w:rFonts w:ascii="Georgia" w:eastAsia="Georgia" w:hAnsi="Georgia" w:cs="Georgia"/>
@@ -365,6 +382,7 @@
           </w:rPr>
           <w:t>Vilondo</w:t>
         </w:r>
+        <w:proofErr w:type="spellEnd"/>
       </w:hyperlink>
       <w:r>
         <w:rPr>
@@ -714,8 +732,6 @@
           <w:color w:val="38761D"/>
         </w:rPr>
       </w:pPr>
-      <w:bookmarkStart w:id="2" w:name="_GoBack"/>
-      <w:bookmarkEnd w:id="2"/>
     </w:p>
     <w:p>
       <w:pPr>
@@ -760,7 +776,7 @@
         </w:rPr>
         <w:t xml:space="preserve">e </w:t>
       </w:r>
-      <w:hyperlink r:id="rId11">
+      <w:hyperlink r:id="rId12">
         <w:r>
           <w:rPr>
             <w:rFonts w:ascii="Georgia" w:eastAsia="Georgia" w:hAnsi="Georgia" w:cs="Georgia"/>
@@ -792,7 +808,7 @@
           <w:color w:val="38761D"/>
         </w:rPr>
       </w:pPr>
-      <w:hyperlink r:id="rId12">
+      <w:hyperlink r:id="rId13">
         <w:r>
           <w:rPr>
             <w:rFonts w:ascii="Georgia" w:eastAsia="Georgia" w:hAnsi="Georgia" w:cs="Georgia"/>
@@ -899,7 +915,41 @@
           <w:rFonts w:ascii="Georgia" w:eastAsia="Georgia" w:hAnsi="Georgia" w:cs="Georgia"/>
           <w:color w:val="38761D"/>
         </w:rPr>
-        <w:t>of these 3 levels, we classify them in order to identify whether a page contains links to surf spots, to a sub-level, or both. We then run a function (getspotdetails(spoturl)) on all pages containing links to spots in order to fetch all the necessary chara</w:t>
+        <w:t>of these 3 levels, we classify them in order to identify whether a page contains links to surf spots, to a sub-level, or both. We then run a function (</w:t>
+      </w:r>
+      <w:proofErr w:type="spellStart"/>
+      <w:proofErr w:type="gramStart"/>
+      <w:r>
+        <w:rPr>
+          <w:rFonts w:ascii="Georgia" w:eastAsia="Georgia" w:hAnsi="Georgia" w:cs="Georgia"/>
+          <w:color w:val="38761D"/>
+        </w:rPr>
+        <w:t>getspotdetails</w:t>
+      </w:r>
+      <w:proofErr w:type="spellEnd"/>
+      <w:r>
+        <w:rPr>
+          <w:rFonts w:ascii="Georgia" w:eastAsia="Georgia" w:hAnsi="Georgia" w:cs="Georgia"/>
+          <w:color w:val="38761D"/>
+        </w:rPr>
+        <w:t>(</w:t>
+      </w:r>
+      <w:proofErr w:type="spellStart"/>
+      <w:proofErr w:type="gramEnd"/>
+      <w:r>
+        <w:rPr>
+          <w:rFonts w:ascii="Georgia" w:eastAsia="Georgia" w:hAnsi="Georgia" w:cs="Georgia"/>
+          <w:color w:val="38761D"/>
+        </w:rPr>
+        <w:t>spoturl</w:t>
+      </w:r>
+      <w:proofErr w:type="spellEnd"/>
+      <w:r>
+        <w:rPr>
+          <w:rFonts w:ascii="Georgia" w:eastAsia="Georgia" w:hAnsi="Georgia" w:cs="Georgia"/>
+          <w:color w:val="38761D"/>
+        </w:rPr>
+        <w:t>)) on all pages containing links to spots in order to fetch all the necessary chara</w:t>
       </w:r>
       <w:r>
         <w:rPr>
@@ -918,105 +968,66 @@
           <w:rFonts w:ascii="Georgia" w:eastAsia="Georgia" w:hAnsi="Georgia" w:cs="Georgia"/>
           <w:color w:val="38761D"/>
         </w:rPr>
-        <w:t>The seasonal data is gathered at the subzone, zone or country level (at the prototype stage the seasonal data is fictional data).</w:t>
-      </w:r>
-    </w:p>
-    <w:p>
-      <w:pPr>
-        <w:spacing w:after="180" w:line="336" w:lineRule="auto"/>
-      </w:pPr>
-      <w:r>
-        <w:rPr>
-          <w:rFonts w:ascii="Georgia" w:eastAsia="Georgia" w:hAnsi="Georgia" w:cs="Georgia"/>
-          <w:color w:val="38761D"/>
-        </w:rPr>
-        <w:t>The second data source is the wunderground API (</w:t>
-      </w:r>
-      <w:hyperlink r:id="rId13">
-        <w:r>
-          <w:rPr>
-            <w:rFonts w:ascii="Georgia" w:eastAsia="Georgia" w:hAnsi="Georgia" w:cs="Georgia"/>
-            <w:color w:val="38761D"/>
-            <w:u w:val="single"/>
-          </w:rPr>
-          <w:t>www.</w:t>
-        </w:r>
-      </w:hyperlink>
-      <w:hyperlink r:id="rId14">
-        <w:r>
-          <w:rPr>
-            <w:rFonts w:ascii="Georgia" w:eastAsia="Georgia" w:hAnsi="Georgia" w:cs="Georgia"/>
-            <w:b/>
-            <w:color w:val="38761D"/>
-            <w:u w:val="single"/>
-          </w:rPr>
-          <w:t>w</w:t>
-        </w:r>
-      </w:hyperlink>
-      <w:hyperlink r:id="rId15">
-        <w:r>
-          <w:rPr>
-            <w:rFonts w:ascii="Georgia" w:eastAsia="Georgia" w:hAnsi="Georgia" w:cs="Georgia"/>
-            <w:color w:val="38761D"/>
-            <w:u w:val="single"/>
-          </w:rPr>
-          <w:t>underground.com/weather/api</w:t>
-        </w:r>
-      </w:hyperlink>
-      <w:hyperlink r:id="rId16">
-        <w:r>
-          <w:rPr>
-            <w:rFonts w:ascii="Georgia" w:eastAsia="Georgia" w:hAnsi="Georgia" w:cs="Georgia"/>
-            <w:color w:val="38761D"/>
-            <w:u w:val="single"/>
-          </w:rPr>
-          <w:t>/‎</w:t>
-        </w:r>
-      </w:hyperlink>
-      <w:r>
-        <w:rPr>
-          <w:rFonts w:ascii="Georgia" w:eastAsia="Georgia" w:hAnsi="Georgia" w:cs="Georgia"/>
-          <w:color w:val="38761D"/>
-        </w:rPr>
-        <w:t xml:space="preserve">), which we use to get </w:t>
-      </w:r>
-      <w:r>
-        <w:rPr>
-          <w:rFonts w:ascii="Georgia" w:eastAsia="Georgia" w:hAnsi="Georgia" w:cs="Georgia"/>
-          <w:color w:val="38761D"/>
-        </w:rPr>
-        <w:t>weather forecasts for each one of the surf sport. At the prototype stage, this data was collected only for the first few spots. The rest is still dummy data.</w:t>
-      </w:r>
-    </w:p>
-    <w:p>
-      <w:pPr>
-        <w:spacing w:after="180" w:line="336" w:lineRule="auto"/>
-      </w:pPr>
-      <w:r>
-        <w:rPr>
-          <w:rFonts w:ascii="Georgia" w:eastAsia="Georgia" w:hAnsi="Georgia" w:cs="Georgia"/>
-          <w:color w:val="38761D"/>
-        </w:rPr>
-        <w:t>Some of the surf spots on our source website do not have associated GPS information. In order to e</w:t>
-      </w:r>
-      <w:r>
-        <w:rPr>
-          <w:rFonts w:ascii="Georgia" w:eastAsia="Georgia" w:hAnsi="Georgia" w:cs="Georgia"/>
-          <w:color w:val="38761D"/>
-        </w:rPr>
-        <w:t>nrich the original dataset, we will in the final version geocode this spots using online geo-coding resources, such as the Google Maps API or Texas A&amp;M geocoding tool.</w:t>
-      </w:r>
-    </w:p>
-    <w:p>
-      <w:pPr>
-        <w:spacing w:after="180" w:line="336" w:lineRule="auto"/>
-      </w:pPr>
-      <w:r>
-        <w:rPr>
-          <w:rFonts w:ascii="Georgia" w:eastAsia="Georgia" w:hAnsi="Georgia" w:cs="Georgia"/>
-          <w:color w:val="38761D"/>
-        </w:rPr>
-        <w:t xml:space="preserve">Google images search API will allows us to included pictures of a selected surf spot. </w:t>
+        <w:t>The seasonal data is gathered at the</w:t>
+      </w:r>
+      <w:r>
+        <w:rPr>
+          <w:rFonts w:ascii="Georgia" w:eastAsia="Georgia" w:hAnsi="Georgia" w:cs="Georgia"/>
+          <w:color w:val="38761D"/>
+        </w:rPr>
+        <w:t xml:space="preserve"> subzone, zone or country level, whichever lowest level one has data.</w:t>
+      </w:r>
+    </w:p>
+    <w:p>
+      <w:pPr>
+        <w:spacing w:after="180" w:line="336" w:lineRule="auto"/>
+        <w:rPr>
+          <w:rFonts w:ascii="Georgia" w:eastAsia="Georgia" w:hAnsi="Georgia" w:cs="Georgia"/>
+          <w:color w:val="38761D"/>
+        </w:rPr>
+      </w:pPr>
+      <w:r>
+        <w:rPr>
+          <w:rFonts w:ascii="Georgia" w:eastAsia="Georgia" w:hAnsi="Georgia" w:cs="Georgia"/>
+          <w:color w:val="38761D"/>
+        </w:rPr>
+        <w:t>The API to access weather prediction was not included in the final version of the project, since weather predictions are now not included in the visualization.</w:t>
+      </w:r>
+    </w:p>
+    <w:p>
+      <w:pPr>
+        <w:spacing w:after="180" w:line="336" w:lineRule="auto"/>
+      </w:pPr>
+      <w:r>
+        <w:rPr>
+          <w:rFonts w:ascii="Georgia" w:eastAsia="Georgia" w:hAnsi="Georgia" w:cs="Georgia"/>
+          <w:color w:val="38761D"/>
+        </w:rPr>
+        <w:t xml:space="preserve">Since the project focuses on visualization rather than a real search for surf spots, we have left out spots for which the </w:t>
+      </w:r>
+      <w:proofErr w:type="spellStart"/>
+      <w:r>
+        <w:rPr>
+          <w:rFonts w:ascii="Georgia" w:eastAsia="Georgia" w:hAnsi="Georgia" w:cs="Georgia"/>
+          <w:i/>
+          <w:color w:val="38761D"/>
+        </w:rPr>
+        <w:t>wannasurf</w:t>
+      </w:r>
+      <w:proofErr w:type="spellEnd"/>
+      <w:r>
+        <w:rPr>
+          <w:rFonts w:ascii="Georgia" w:eastAsia="Georgia" w:hAnsi="Georgia" w:cs="Georgia"/>
+          <w:color w:val="38761D"/>
+        </w:rPr>
+        <w:t xml:space="preserve"> source website does not provide full information (such as missing GPS coordinates, missing temperature, etc.)</w:t>
+      </w:r>
+      <w:r>
+        <w:rPr>
+          <w:rFonts w:ascii="Georgia" w:eastAsia="Georgia" w:hAnsi="Georgia" w:cs="Georgia"/>
+          <w:color w:val="38761D"/>
+        </w:rPr>
+        <w:t xml:space="preserve"> This allows us to have a smoother experience when browsing through the features of the visualization.</w:t>
       </w:r>
     </w:p>
     <w:p>
@@ -1078,15 +1089,38 @@
           <w:rFonts w:ascii="Georgia" w:eastAsia="Georgia" w:hAnsi="Georgia" w:cs="Georgia"/>
           <w:color w:val="38761D"/>
         </w:rPr>
+        <w:t xml:space="preserve">The filtering part must allow the user to exclude the majority of spots without the need to look at their detailed characteristics. Geography was seen as a good candidate, since it is likely that </w:t>
+      </w:r>
+      <w:r>
+        <w:rPr>
+          <w:rFonts w:ascii="Georgia" w:eastAsia="Georgia" w:hAnsi="Georgia" w:cs="Georgia"/>
+          <w:color w:val="38761D"/>
+        </w:rPr>
         <w:lastRenderedPageBreak/>
-        <w:t>The filtering part must allow the user to exclude the majority of spots without the need to look at their detailed characteristics. Geography was seen as a good candidate, since it is likely that some (but not all) user</w:t>
-      </w:r>
-      <w:r>
-        <w:rPr>
-          <w:rFonts w:ascii="Georgia" w:eastAsia="Georgia" w:hAnsi="Georgia" w:cs="Georgia"/>
-          <w:color w:val="38761D"/>
-        </w:rPr>
-        <w:t xml:space="preserve">s would want to focus on a specific area of the globe. We decided that a zoomable map would give the user the most flexibility since we would not coerce the user to select countries or continents first, but instead gave the user the freedom to zoom in and </w:t>
+        <w:t>some (but not all) user</w:t>
+      </w:r>
+      <w:r>
+        <w:rPr>
+          <w:rFonts w:ascii="Georgia" w:eastAsia="Georgia" w:hAnsi="Georgia" w:cs="Georgia"/>
+          <w:color w:val="38761D"/>
+        </w:rPr>
+        <w:t xml:space="preserve">s would want to focus on a specific area of the globe. We decided that a </w:t>
+      </w:r>
+      <w:proofErr w:type="spellStart"/>
+      <w:r>
+        <w:rPr>
+          <w:rFonts w:ascii="Georgia" w:eastAsia="Georgia" w:hAnsi="Georgia" w:cs="Georgia"/>
+          <w:color w:val="38761D"/>
+        </w:rPr>
+        <w:t>zoomable</w:t>
+      </w:r>
+      <w:proofErr w:type="spellEnd"/>
+      <w:r>
+        <w:rPr>
+          <w:rFonts w:ascii="Georgia" w:eastAsia="Georgia" w:hAnsi="Georgia" w:cs="Georgia"/>
+          <w:color w:val="38761D"/>
+        </w:rPr>
+        <w:t xml:space="preserve"> map would give the user the most flexibility since we would not coerce the user to select countries or continents first, but instead gave the user the freedom to zoom in and </w:t>
       </w:r>
       <w:r>
         <w:rPr>
@@ -1100,12 +1134,32 @@
           <w:rFonts w:ascii="Georgia" w:eastAsia="Georgia" w:hAnsi="Georgia" w:cs="Georgia"/>
           <w:color w:val="38761D"/>
         </w:rPr>
-        <w:t>r, direction, type of bottom (rock, sand, etc.)  and experience level required. We initially thought of radio buttons for these filters, but then changed to checkboxes for the added flexibility of choosing several variable values.</w:t>
-      </w:r>
-    </w:p>
-    <w:p>
-      <w:pPr>
-        <w:spacing w:after="180" w:line="336" w:lineRule="auto"/>
+        <w:t xml:space="preserve">r, direction, type of bottom (rock, sand, etc.)  </w:t>
+      </w:r>
+      <w:proofErr w:type="gramStart"/>
+      <w:r>
+        <w:rPr>
+          <w:rFonts w:ascii="Georgia" w:eastAsia="Georgia" w:hAnsi="Georgia" w:cs="Georgia"/>
+          <w:color w:val="38761D"/>
+        </w:rPr>
+        <w:t>and</w:t>
+      </w:r>
+      <w:proofErr w:type="gramEnd"/>
+      <w:r>
+        <w:rPr>
+          <w:rFonts w:ascii="Georgia" w:eastAsia="Georgia" w:hAnsi="Georgia" w:cs="Georgia"/>
+          <w:color w:val="38761D"/>
+        </w:rPr>
+        <w:t xml:space="preserve"> experience level required. We initially thought of radio buttons for these filters, but then changed to checkboxes for the added flexibility of choosing several variable values.</w:t>
+      </w:r>
+    </w:p>
+    <w:p>
+      <w:pPr>
+        <w:spacing w:after="180" w:line="336" w:lineRule="auto"/>
+        <w:rPr>
+          <w:rFonts w:ascii="Georgia" w:eastAsia="Georgia" w:hAnsi="Georgia" w:cs="Georgia"/>
+          <w:color w:val="38761D"/>
+        </w:rPr>
       </w:pPr>
       <w:r>
         <w:rPr>
@@ -1162,7 +1216,21 @@
           <w:rFonts w:ascii="Georgia" w:eastAsia="Georgia" w:hAnsi="Georgia" w:cs="Georgia"/>
           <w:color w:val="38761D"/>
         </w:rPr>
-        <w:t xml:space="preserve">surf visualizations, with side visualizations displaying information about each surf spot. </w:t>
+        <w:t xml:space="preserve">surf </w:t>
+      </w:r>
+      <w:r>
+        <w:rPr>
+          <w:rFonts w:ascii="Georgia" w:eastAsia="Georgia" w:hAnsi="Georgia" w:cs="Georgia"/>
+          <w:color w:val="38761D"/>
+        </w:rPr>
+        <w:t>spots</w:t>
+      </w:r>
+      <w:r>
+        <w:rPr>
+          <w:rFonts w:ascii="Georgia" w:eastAsia="Georgia" w:hAnsi="Georgia" w:cs="Georgia"/>
+          <w:color w:val="38761D"/>
+        </w:rPr>
+        <w:t xml:space="preserve">, with side visualizations displaying information about each surf spot. </w:t>
       </w:r>
     </w:p>
     <w:p>
@@ -1181,7 +1249,23 @@
           <w:rFonts w:ascii="Georgia" w:eastAsia="Georgia" w:hAnsi="Georgia" w:cs="Georgia"/>
           <w:color w:val="38761D"/>
         </w:rPr>
-        <w:t>rature data, and ratings data of months, we decided on line graphs and bar graphs, which according to Tufte is the best way to represent low dimensional data. The air/water graph started two bar graphs (see below), but we thought comparison between the two</w:t>
+        <w:t xml:space="preserve">rature data, and ratings data of months, we decided on line graphs and bar graphs, which according to </w:t>
+      </w:r>
+      <w:proofErr w:type="spellStart"/>
+      <w:r>
+        <w:rPr>
+          <w:rFonts w:ascii="Georgia" w:eastAsia="Georgia" w:hAnsi="Georgia" w:cs="Georgia"/>
+          <w:color w:val="38761D"/>
+        </w:rPr>
+        <w:t>Tufte</w:t>
+      </w:r>
+      <w:proofErr w:type="spellEnd"/>
+      <w:r>
+        <w:rPr>
+          <w:rFonts w:ascii="Georgia" w:eastAsia="Georgia" w:hAnsi="Georgia" w:cs="Georgia"/>
+          <w:color w:val="38761D"/>
+        </w:rPr>
+        <w:t xml:space="preserve"> is the best way to represent low dimensional data. The air/water graph started two bar graphs (see below), but we thought comparison between the two</w:t>
       </w:r>
       <w:r>
         <w:rPr>
@@ -1214,7 +1298,7 @@
                     <pic:cNvPicPr preferRelativeResize="0"/>
                   </pic:nvPicPr>
                   <pic:blipFill>
-                    <a:blip r:embed="rId17"/>
+                    <a:blip r:embed="rId14"/>
                     <a:srcRect/>
                     <a:stretch>
                       <a:fillRect/>
@@ -1240,6 +1324,10 @@
     <w:p>
       <w:pPr>
         <w:spacing w:after="180" w:line="336" w:lineRule="auto"/>
+        <w:rPr>
+          <w:rFonts w:ascii="Georgia" w:eastAsia="Georgia" w:hAnsi="Georgia" w:cs="Georgia"/>
+          <w:color w:val="38761D"/>
+        </w:rPr>
       </w:pPr>
       <w:r>
         <w:rPr>
@@ -1253,7 +1341,89 @@
           <w:rFonts w:ascii="Georgia" w:eastAsia="Georgia" w:hAnsi="Georgia" w:cs="Georgia"/>
           <w:color w:val="38761D"/>
         </w:rPr>
-        <w:t xml:space="preserve">decided to implement filters to filter out the data based on user specifications. We are still working on a dashboard view to add the qualitative dimensions below the map.  </w:t>
+        <w:t>decided to implement filters to filter out the data based on user specifications. We are still working on a dashboard view to add the qualita</w:t>
+      </w:r>
+      <w:r>
+        <w:rPr>
+          <w:rFonts w:ascii="Georgia" w:eastAsia="Georgia" w:hAnsi="Georgia" w:cs="Georgia"/>
+          <w:color w:val="38761D"/>
+        </w:rPr>
+        <w:t xml:space="preserve">tive dimensions below the map. </w:t>
+      </w:r>
+    </w:p>
+    <w:p>
+      <w:pPr>
+        <w:spacing w:after="180" w:line="336" w:lineRule="auto"/>
+      </w:pPr>
+      <w:r>
+        <w:rPr>
+          <w:rFonts w:ascii="Georgia" w:eastAsia="Georgia" w:hAnsi="Georgia" w:cs="Georgia"/>
+          <w:color w:val="38761D"/>
+        </w:rPr>
+        <w:t>Finally, we tried to find a way to compare neighboring spots across many different dimensions at the same time</w:t>
+      </w:r>
+      <w:r>
+        <w:rPr>
+          <w:rFonts w:ascii="Georgia" w:eastAsia="Georgia" w:hAnsi="Georgia" w:cs="Georgia"/>
+          <w:color w:val="38761D"/>
+        </w:rPr>
+        <w:t xml:space="preserve"> in order to </w:t>
+      </w:r>
+      <w:r>
+        <w:rPr>
+          <w:rFonts w:ascii="Georgia" w:eastAsia="Georgia" w:hAnsi="Georgia" w:cs="Georgia"/>
+          <w:color w:val="38761D"/>
+        </w:rPr>
+        <w:t xml:space="preserve">rapidly see which spots stand out based on one or </w:t>
+      </w:r>
+      <w:r>
+        <w:rPr>
+          <w:rFonts w:ascii="Georgia" w:eastAsia="Georgia" w:hAnsi="Georgia" w:cs="Georgia"/>
+          <w:color w:val="38761D"/>
+        </w:rPr>
+        <w:t>several</w:t>
+      </w:r>
+      <w:r>
+        <w:rPr>
+          <w:rFonts w:ascii="Georgia" w:eastAsia="Georgia" w:hAnsi="Georgia" w:cs="Georgia"/>
+          <w:color w:val="38761D"/>
+        </w:rPr>
+        <w:t xml:space="preserve"> variable</w:t>
+      </w:r>
+      <w:r>
+        <w:rPr>
+          <w:rFonts w:ascii="Georgia" w:eastAsia="Georgia" w:hAnsi="Georgia" w:cs="Georgia"/>
+          <w:color w:val="38761D"/>
+        </w:rPr>
+        <w:t>s</w:t>
+      </w:r>
+      <w:r>
+        <w:rPr>
+          <w:rFonts w:ascii="Georgia" w:eastAsia="Georgia" w:hAnsi="Georgia" w:cs="Georgia"/>
+          <w:color w:val="38761D"/>
+        </w:rPr>
+        <w:t>. The parallel coordinates chart was found to be the best way to achieve thi</w:t>
+      </w:r>
+      <w:r>
+        <w:rPr>
+          <w:rFonts w:ascii="Georgia" w:eastAsia="Georgia" w:hAnsi="Georgia" w:cs="Georgia"/>
+          <w:color w:val="38761D"/>
+        </w:rPr>
+        <w:t>0 objective</w:t>
+      </w:r>
+      <w:r>
+        <w:rPr>
+          <w:rFonts w:ascii="Georgia" w:eastAsia="Georgia" w:hAnsi="Georgia" w:cs="Georgia"/>
+          <w:color w:val="38761D"/>
+        </w:rPr>
+        <w:t>s</w:t>
+      </w:r>
+      <w:r>
+        <w:rPr>
+          <w:rFonts w:ascii="Georgia" w:eastAsia="Georgia" w:hAnsi="Georgia" w:cs="Georgia"/>
+          <w:color w:val="38761D"/>
+        </w:rPr>
+        <w:t>, with highlight functions on mouse-over clearly contrasting a selected spot to its neighbors.</w:t>
       </w:r>
     </w:p>
     <w:p>
@@ -1311,6 +1481,10 @@
     <w:p>
       <w:pPr>
         <w:spacing w:after="180" w:line="336" w:lineRule="auto"/>
+        <w:rPr>
+          <w:rFonts w:ascii="Georgia" w:eastAsia="Georgia" w:hAnsi="Georgia" w:cs="Georgia"/>
+          <w:color w:val="38761D"/>
+        </w:rPr>
       </w:pPr>
       <w:r>
         <w:rPr>
@@ -1324,20 +1498,80 @@
           <w:rFonts w:ascii="Georgia" w:eastAsia="Georgia" w:hAnsi="Georgia" w:cs="Georgia"/>
           <w:color w:val="38761D"/>
         </w:rPr>
-        <w:t>and the cursor tracks the surf spot you are currently mousing over. Here is a zoomed screenshot of surf spots in Australia:</w:t>
-      </w:r>
-    </w:p>
-    <w:p>
-      <w:pPr>
-        <w:spacing w:after="180" w:line="336" w:lineRule="auto"/>
-      </w:pPr>
+        <w:t xml:space="preserve">and the cursor tracks the surf spot you are currently </w:t>
+      </w:r>
+      <w:proofErr w:type="spellStart"/>
+      <w:r>
+        <w:rPr>
+          <w:rFonts w:ascii="Georgia" w:eastAsia="Georgia" w:hAnsi="Georgia" w:cs="Georgia"/>
+          <w:color w:val="38761D"/>
+        </w:rPr>
+        <w:t>mousing</w:t>
+      </w:r>
+      <w:proofErr w:type="spellEnd"/>
+      <w:r>
+        <w:rPr>
+          <w:rFonts w:ascii="Georgia" w:eastAsia="Georgia" w:hAnsi="Georgia" w:cs="Georgia"/>
+          <w:color w:val="38761D"/>
+        </w:rPr>
+        <w:t xml:space="preserve"> over. Here is a zoomed screenshot of surf spots in Australia:</w:t>
+      </w:r>
+    </w:p>
+    <w:p>
+      <w:pPr>
+        <w:spacing w:after="180" w:line="336" w:lineRule="auto"/>
+        <w:rPr>
+          <w:rFonts w:ascii="Georgia" w:eastAsia="Georgia" w:hAnsi="Georgia" w:cs="Georgia"/>
+          <w:color w:val="38761D"/>
+        </w:rPr>
+      </w:pPr>
+      <w:r>
+        <w:rPr>
+          <w:rFonts w:ascii="Georgia" w:eastAsia="Georgia" w:hAnsi="Georgia" w:cs="Georgia"/>
+          <w:color w:val="38761D"/>
+        </w:rPr>
+        <w:lastRenderedPageBreak/>
+        <w:t xml:space="preserve">After the first milestone, we added the </w:t>
+      </w:r>
+      <w:r>
+        <w:rPr>
+          <w:rFonts w:ascii="Georgia" w:eastAsia="Georgia" w:hAnsi="Georgia" w:cs="Georgia"/>
+          <w:b/>
+          <w:color w:val="38761D"/>
+        </w:rPr>
+        <w:t>slider</w:t>
+      </w:r>
+      <w:r>
+        <w:rPr>
+          <w:rFonts w:ascii="Georgia" w:eastAsia="Georgia" w:hAnsi="Georgia" w:cs="Georgia"/>
+          <w:color w:val="38761D"/>
+        </w:rPr>
+        <w:t xml:space="preserve"> </w:t>
+      </w:r>
+      <w:r>
+        <w:rPr>
+          <w:rFonts w:ascii="Georgia" w:eastAsia="Georgia" w:hAnsi="Georgia" w:cs="Georgia"/>
+          <w:color w:val="38761D"/>
+        </w:rPr>
+        <w:t>under the map, which allows the user to quickly select the month of interest and rapidly visualize swell size and water temperature for that month, and how it varies over time.</w:t>
+      </w:r>
+    </w:p>
+    <w:p>
+      <w:pPr>
+        <w:spacing w:after="180" w:line="336" w:lineRule="auto"/>
+      </w:pPr>
+    </w:p>
+    <w:p>
+      <w:pPr>
+        <w:spacing w:after="180" w:line="336" w:lineRule="auto"/>
+      </w:pPr>
+      <w:commentRangeStart w:id="2"/>
       <w:r>
         <w:rPr>
           <w:noProof/>
         </w:rPr>
-        <w:lastRenderedPageBreak/>
         <w:drawing>
-          <wp:inline distT="114300" distB="114300" distL="114300" distR="114300">
+          <wp:inline distT="114300" distB="114300" distL="114300" distR="114300" wp14:anchorId="7B0D6718" wp14:editId="4C390FD6">
             <wp:extent cx="3947768" cy="2681288"/>
             <wp:effectExtent l="0" t="0" r="0" b="0"/>
             <wp:docPr id="2" name="image04.png" descr="Screen Shot 2014-04-10 at 11.07.11 PM.png"/>
@@ -1350,7 +1584,7 @@
                     <pic:cNvPicPr preferRelativeResize="0"/>
                   </pic:nvPicPr>
                   <pic:blipFill>
-                    <a:blip r:embed="rId18"/>
+                    <a:blip r:embed="rId15"/>
                     <a:srcRect/>
                     <a:stretch>
                       <a:fillRect/>
@@ -1372,6 +1606,13 @@
           </wp:inline>
         </w:drawing>
       </w:r>
+      <w:commentRangeEnd w:id="2"/>
+      <w:r>
+        <w:rPr>
+          <w:rStyle w:val="CommentReference"/>
+        </w:rPr>
+        <w:commentReference w:id="2"/>
+      </w:r>
     </w:p>
     <w:p>
       <w:pPr>
@@ -1433,7 +1674,7 @@
                     <pic:cNvPicPr preferRelativeResize="0"/>
                   </pic:nvPicPr>
                   <pic:blipFill>
-                    <a:blip r:embed="rId19"/>
+                    <a:blip r:embed="rId17"/>
                     <a:srcRect/>
                     <a:stretch>
                       <a:fillRect/>
@@ -1479,7 +1720,29 @@
           <w:rFonts w:ascii="Georgia" w:eastAsia="Georgia" w:hAnsi="Georgia" w:cs="Georgia"/>
           <w:color w:val="38761D"/>
         </w:rPr>
-        <w:t>There are 3 quantitative graphs: (1) a multi-lin</w:t>
+        <w:t xml:space="preserve">There are </w:t>
+      </w:r>
+      <w:commentRangeStart w:id="3"/>
+      <w:r>
+        <w:rPr>
+          <w:rFonts w:ascii="Georgia" w:eastAsia="Georgia" w:hAnsi="Georgia" w:cs="Georgia"/>
+          <w:color w:val="38761D"/>
+        </w:rPr>
+        <w:t>3</w:t>
+      </w:r>
+      <w:commentRangeEnd w:id="3"/>
+      <w:r>
+        <w:rPr>
+          <w:rStyle w:val="CommentReference"/>
+        </w:rPr>
+        <w:commentReference w:id="3"/>
+      </w:r>
+      <w:r>
+        <w:rPr>
+          <w:rFonts w:ascii="Georgia" w:eastAsia="Georgia" w:hAnsi="Georgia" w:cs="Georgia"/>
+          <w:color w:val="38761D"/>
+        </w:rPr>
+        <w:t xml:space="preserve"> quantitative graphs: (1) a multi-lin</w:t>
       </w:r>
       <w:r>
         <w:rPr>
@@ -1512,7 +1775,7 @@
                     <pic:cNvPicPr preferRelativeResize="0"/>
                   </pic:nvPicPr>
                   <pic:blipFill>
-                    <a:blip r:embed="rId20"/>
+                    <a:blip r:embed="rId18"/>
                     <a:srcRect/>
                     <a:stretch>
                       <a:fillRect/>
@@ -1539,12 +1802,13 @@
       <w:pPr>
         <w:spacing w:after="180" w:line="336" w:lineRule="auto"/>
       </w:pPr>
+      <w:commentRangeStart w:id="4"/>
       <w:r>
         <w:rPr>
           <w:noProof/>
         </w:rPr>
         <w:drawing>
-          <wp:inline distT="114300" distB="114300" distL="114300" distR="114300">
+          <wp:inline distT="114300" distB="114300" distL="114300" distR="114300" wp14:anchorId="313DAEB4" wp14:editId="266409FB">
             <wp:extent cx="3657600" cy="4895850"/>
             <wp:effectExtent l="0" t="0" r="0" b="0"/>
             <wp:docPr id="1" name="image02.png" descr="Screen Shot 2014-04-10 at 11.09.02 PM.png"/>
@@ -1557,7 +1821,7 @@
                     <pic:cNvPicPr preferRelativeResize="0"/>
                   </pic:nvPicPr>
                   <pic:blipFill>
-                    <a:blip r:embed="rId21"/>
+                    <a:blip r:embed="rId19"/>
                     <a:srcRect/>
                     <a:stretch>
                       <a:fillRect/>
@@ -1579,6 +1843,144 @@
           </wp:inline>
         </w:drawing>
       </w:r>
+      <w:commentRangeEnd w:id="4"/>
+      <w:r>
+        <w:rPr>
+          <w:rStyle w:val="CommentReference"/>
+        </w:rPr>
+        <w:commentReference w:id="4"/>
+      </w:r>
+    </w:p>
+    <w:p>
+      <w:pPr>
+        <w:spacing w:after="180" w:line="336" w:lineRule="auto"/>
+        <w:rPr>
+          <w:rFonts w:ascii="Georgia" w:eastAsia="Georgia" w:hAnsi="Georgia" w:cs="Georgia"/>
+          <w:b/>
+          <w:color w:val="38761D"/>
+          <w:sz w:val="26"/>
+        </w:rPr>
+      </w:pPr>
+    </w:p>
+    <w:p>
+      <w:pPr>
+        <w:spacing w:after="180" w:line="336" w:lineRule="auto"/>
+      </w:pPr>
+      <w:r>
+        <w:rPr>
+          <w:rFonts w:ascii="Georgia" w:eastAsia="Georgia" w:hAnsi="Georgia" w:cs="Georgia"/>
+          <w:b/>
+          <w:color w:val="38761D"/>
+          <w:sz w:val="26"/>
+        </w:rPr>
+        <w:lastRenderedPageBreak/>
+        <w:t>Parallel coordinates chart</w:t>
+      </w:r>
+    </w:p>
+    <w:p>
+      <w:pPr>
+        <w:spacing w:after="180" w:line="336" w:lineRule="auto"/>
+        <w:rPr>
+          <w:rFonts w:ascii="Georgia" w:eastAsia="Georgia" w:hAnsi="Georgia" w:cs="Georgia"/>
+          <w:color w:val="38761D"/>
+        </w:rPr>
+      </w:pPr>
+      <w:r>
+        <w:rPr>
+          <w:rFonts w:ascii="Georgia" w:eastAsia="Georgia" w:hAnsi="Georgia" w:cs="Georgia"/>
+          <w:color w:val="38761D"/>
+        </w:rPr>
+        <w:t>The parallel coordinates chart allows us to compare neighboring spots on 5 dimensions at the same time. To do this, we had to convert ordinal categories into numbers (for example, short waves=1, medium waves=2 and long waves=3)</w:t>
+      </w:r>
+      <w:r>
+        <w:rPr>
+          <w:rFonts w:ascii="Georgia" w:eastAsia="Georgia" w:hAnsi="Georgia" w:cs="Georgia"/>
+          <w:color w:val="38761D"/>
+        </w:rPr>
+        <w:t xml:space="preserve">. A </w:t>
+      </w:r>
+      <w:proofErr w:type="spellStart"/>
+      <w:r>
+        <w:rPr>
+          <w:rFonts w:ascii="Georgia" w:eastAsia="Georgia" w:hAnsi="Georgia" w:cs="Georgia"/>
+          <w:color w:val="38761D"/>
+        </w:rPr>
+        <w:t>mouseover</w:t>
+      </w:r>
+      <w:proofErr w:type="spellEnd"/>
+      <w:r>
+        <w:rPr>
+          <w:rFonts w:ascii="Georgia" w:eastAsia="Georgia" w:hAnsi="Georgia" w:cs="Georgia"/>
+          <w:color w:val="38761D"/>
+        </w:rPr>
+        <w:t xml:space="preserve"> function allows us to identify the spots in the neighborhood which match the user’</w:t>
+      </w:r>
+      <w:r>
+        <w:rPr>
+          <w:rFonts w:ascii="Georgia" w:eastAsia="Georgia" w:hAnsi="Georgia" w:cs="Georgia"/>
+          <w:color w:val="38761D"/>
+        </w:rPr>
+        <w:t>s criteria best</w:t>
+      </w:r>
+      <w:r>
+        <w:rPr>
+          <w:rFonts w:ascii="Georgia" w:eastAsia="Georgia" w:hAnsi="Georgia" w:cs="Georgia"/>
+          <w:color w:val="38761D"/>
+        </w:rPr>
+        <w:t xml:space="preserve"> by contrasting it with all </w:t>
+      </w:r>
+      <w:r>
+        <w:rPr>
+          <w:rFonts w:ascii="Georgia" w:eastAsia="Georgia" w:hAnsi="Georgia" w:cs="Georgia"/>
+          <w:color w:val="38761D"/>
+        </w:rPr>
+        <w:t>spots</w:t>
+      </w:r>
+      <w:r>
+        <w:rPr>
+          <w:rFonts w:ascii="Georgia" w:eastAsia="Georgia" w:hAnsi="Georgia" w:cs="Georgia"/>
+          <w:color w:val="38761D"/>
+        </w:rPr>
+        <w:t xml:space="preserve"> in its zone</w:t>
+      </w:r>
+      <w:r>
+        <w:rPr>
+          <w:rFonts w:ascii="Georgia" w:eastAsia="Georgia" w:hAnsi="Georgia" w:cs="Georgia"/>
+          <w:color w:val="38761D"/>
+        </w:rPr>
+        <w:t>.</w:t>
+      </w:r>
+    </w:p>
+    <w:p>
+      <w:pPr>
+        <w:spacing w:after="180" w:line="336" w:lineRule="auto"/>
+        <w:rPr>
+          <w:rFonts w:ascii="Georgia" w:eastAsia="Georgia" w:hAnsi="Georgia" w:cs="Georgia"/>
+          <w:color w:val="38761D"/>
+        </w:rPr>
+      </w:pPr>
+      <w:commentRangeStart w:id="5"/>
+      <w:proofErr w:type="gramStart"/>
+      <w:r>
+        <w:rPr>
+          <w:rFonts w:ascii="Georgia" w:eastAsia="Georgia" w:hAnsi="Georgia" w:cs="Georgia"/>
+          <w:color w:val="38761D"/>
+        </w:rPr>
+        <w:t>z</w:t>
+      </w:r>
+      <w:commentRangeEnd w:id="5"/>
+      <w:proofErr w:type="gramEnd"/>
+      <w:r>
+        <w:rPr>
+          <w:rStyle w:val="CommentReference"/>
+        </w:rPr>
+        <w:commentReference w:id="5"/>
+      </w:r>
+    </w:p>
+    <w:p>
+      <w:pPr>
+        <w:spacing w:after="180" w:line="336" w:lineRule="auto"/>
+      </w:pPr>
     </w:p>
     <w:p>
       <w:pPr>
@@ -1596,7 +1998,6 @@
           <w:color w:val="333333"/>
           <w:sz w:val="26"/>
         </w:rPr>
-        <w:lastRenderedPageBreak/>
         <w:t>Evaluatio</w:t>
       </w:r>
       <w:r>
@@ -1651,6 +2052,29 @@
     <w:p>
       <w:pPr>
         <w:spacing w:after="180" w:line="336" w:lineRule="auto"/>
+        <w:rPr>
+          <w:rFonts w:ascii="Georgia" w:eastAsia="Georgia" w:hAnsi="Georgia" w:cs="Georgia"/>
+          <w:color w:val="38761D"/>
+        </w:rPr>
+      </w:pPr>
+      <w:r>
+        <w:rPr>
+          <w:rFonts w:ascii="Georgia" w:eastAsia="Georgia" w:hAnsi="Georgia" w:cs="Georgia"/>
+          <w:color w:val="38761D"/>
+        </w:rPr>
+        <w:t xml:space="preserve">Many of </w:t>
+      </w:r>
+      <w:r>
+        <w:rPr>
+          <w:rFonts w:ascii="Georgia" w:eastAsia="Georgia" w:hAnsi="Georgia" w:cs="Georgia"/>
+          <w:color w:val="38761D"/>
+        </w:rPr>
+        <w:t>improvements suggested in the first milestone have since been implemented. Further improvements could include the following:</w:t>
+      </w:r>
+    </w:p>
+    <w:p>
+      <w:pPr>
+        <w:spacing w:after="180" w:line="336" w:lineRule="auto"/>
       </w:pPr>
       <w:r>
         <w:rPr>
@@ -1672,31 +2096,12 @@
         </w:rPr>
         <w:t xml:space="preserve">First, we want to allow filtering by specific geographic region, which will zoom to the specific region and only show surf spots for that region. </w:t>
       </w:r>
-    </w:p>
-    <w:p>
-      <w:pPr>
-        <w:spacing w:after="180" w:line="336" w:lineRule="auto"/>
-      </w:pPr>
-      <w:r>
-        <w:rPr>
-          <w:rFonts w:ascii="Georgia" w:eastAsia="Georgia" w:hAnsi="Georgia" w:cs="Georgia"/>
-          <w:color w:val="38761D"/>
-        </w:rPr>
-        <w:t xml:space="preserve">Second, we want to size the circles on the map by </w:t>
-      </w:r>
-      <w:r>
-        <w:rPr>
-          <w:rFonts w:ascii="Georgia" w:eastAsia="Georgia" w:hAnsi="Georgia" w:cs="Georgia"/>
-          <w:color w:val="38761D"/>
-        </w:rPr>
-        <w:t>different filters the user inputs. To do this, we will create an index variable that is a one/zero for each factor the user checks, and we will loop through the data sizing the surf spots based on how many of these criteria they meet. This is a way to keep</w:t>
-      </w:r>
-      <w:r>
-        <w:rPr>
-          <w:rFonts w:ascii="Georgia" w:eastAsia="Georgia" w:hAnsi="Georgia" w:cs="Georgia"/>
-          <w:color w:val="38761D"/>
-        </w:rPr>
-        <w:t xml:space="preserve"> all of the surf spots on the map but making it more clear to the user which ones are preferable. </w:t>
+      <w:r>
+        <w:rPr>
+          <w:rFonts w:ascii="Georgia" w:eastAsia="Georgia" w:hAnsi="Georgia" w:cs="Georgia"/>
+          <w:color w:val="38761D"/>
+        </w:rPr>
+        <w:t xml:space="preserve">. </w:t>
       </w:r>
     </w:p>
     <w:p>
@@ -1716,12 +2121,22 @@
       <w:pPr>
         <w:spacing w:after="180" w:line="336" w:lineRule="auto"/>
       </w:pPr>
-      <w:r>
-        <w:rPr>
-          <w:rFonts w:ascii="Georgia" w:eastAsia="Georgia" w:hAnsi="Georgia" w:cs="Georgia"/>
-          <w:color w:val="38761D"/>
-        </w:rPr>
-        <w:t>We have yet to add visualizations of the qualitative data, which we will likely add in a description box about the surf site, or in a recommendation type feed.</w:t>
+      <w:commentRangeStart w:id="6"/>
+      <w:proofErr w:type="gramStart"/>
+      <w:r>
+        <w:rPr>
+          <w:rFonts w:ascii="Georgia" w:eastAsia="Georgia" w:hAnsi="Georgia" w:cs="Georgia"/>
+          <w:color w:val="38761D"/>
+        </w:rPr>
+        <w:t>x</w:t>
+      </w:r>
+      <w:commentRangeEnd w:id="6"/>
+      <w:proofErr w:type="gramEnd"/>
+      <w:r>
+        <w:rPr>
+          <w:rStyle w:val="CommentReference"/>
+        </w:rPr>
+        <w:commentReference w:id="6"/>
       </w:r>
     </w:p>
     <w:p>
@@ -1741,6 +2156,7 @@
       <w:pPr>
         <w:spacing w:after="180" w:line="336" w:lineRule="auto"/>
       </w:pPr>
+      <w:commentRangeStart w:id="7"/>
       <w:r>
         <w:rPr>
           <w:rFonts w:ascii="Georgia" w:eastAsia="Georgia" w:hAnsi="Georgia" w:cs="Georgia"/>
@@ -1753,7 +2169,21 @@
           <w:rFonts w:ascii="Georgia" w:eastAsia="Georgia" w:hAnsi="Georgia" w:cs="Georgia"/>
           <w:color w:val="38761D"/>
         </w:rPr>
-        <w:t>rdinal, by splitting up the bar graphs into small, discrete boxes with spaces in between them. We could also combine the swell size &amp; best wave graphs into a multi-bar graph to save space.</w:t>
+        <w:t>rdinal, by splitting up the bar graphs into small, discrete boxes with spaces in between them. We could also combine the swell size &amp; best wave graphs into a multi-bar graph to save space</w:t>
+      </w:r>
+      <w:commentRangeEnd w:id="7"/>
+      <w:r>
+        <w:rPr>
+          <w:rStyle w:val="CommentReference"/>
+        </w:rPr>
+        <w:commentReference w:id="7"/>
+      </w:r>
+      <w:r>
+        <w:rPr>
+          <w:rFonts w:ascii="Georgia" w:eastAsia="Georgia" w:hAnsi="Georgia" w:cs="Georgia"/>
+          <w:color w:val="38761D"/>
+        </w:rPr>
+        <w:t>.</w:t>
       </w:r>
     </w:p>
     <w:p>
@@ -1778,31 +2208,49 @@
     <w:p>
       <w:pPr>
         <w:spacing w:after="180" w:line="336" w:lineRule="auto"/>
-      </w:pPr>
-      <w:r>
-        <w:rPr>
-          <w:rFonts w:ascii="Georgia" w:eastAsia="Georgia" w:hAnsi="Georgia" w:cs="Georgia"/>
-          <w:color w:val="38761D"/>
-        </w:rPr>
-        <w:t xml:space="preserve">As an additional feature, we are considering adding a scatterplot visualization such as </w:t>
-      </w:r>
-      <w:hyperlink r:id="rId22">
-        <w:r>
-          <w:rPr>
-            <w:rFonts w:ascii="Georgia" w:eastAsia="Georgia" w:hAnsi="Georgia" w:cs="Georgia"/>
-            <w:color w:val="1155CC"/>
-            <w:u w:val="single"/>
-          </w:rPr>
-          <w:t>this example</w:t>
-        </w:r>
-      </w:hyperlink>
-      <w:r>
-        <w:rPr>
-          <w:rFonts w:ascii="Georgia" w:eastAsia="Georgia" w:hAnsi="Georgia" w:cs="Georgia"/>
-          <w:color w:val="38761D"/>
-        </w:rPr>
-        <w:t xml:space="preserve"> on the NVD3 site, that visualizes multiple surf spots in a region by two dimensions, such as wave length and wave power. This would be especially useful in geographic regions dense with surf spots, such as Australia.  </w:t>
-      </w:r>
+        <w:rPr>
+          <w:rFonts w:ascii="Georgia" w:eastAsia="Georgia" w:hAnsi="Georgia" w:cs="Georgia"/>
+          <w:color w:val="38761D"/>
+        </w:rPr>
+      </w:pPr>
+      <w:r>
+        <w:rPr>
+          <w:rFonts w:ascii="Georgia" w:eastAsia="Georgia" w:hAnsi="Georgia" w:cs="Georgia"/>
+          <w:color w:val="38761D"/>
+        </w:rPr>
+        <w:lastRenderedPageBreak/>
+        <w:t xml:space="preserve">Finally, we could allow </w:t>
+      </w:r>
+      <w:r>
+        <w:rPr>
+          <w:rFonts w:ascii="Georgia" w:eastAsia="Georgia" w:hAnsi="Georgia" w:cs="Georgia"/>
+          <w:color w:val="38761D"/>
+        </w:rPr>
+        <w:t>selection of neighboring spots based on distance rather than country/zone/subzone/</w:t>
+      </w:r>
+      <w:proofErr w:type="spellStart"/>
+      <w:r>
+        <w:rPr>
+          <w:rFonts w:ascii="Georgia" w:eastAsia="Georgia" w:hAnsi="Georgia" w:cs="Georgia"/>
+          <w:color w:val="38761D"/>
+        </w:rPr>
+        <w:t>subsubzone</w:t>
+      </w:r>
+      <w:proofErr w:type="spellEnd"/>
+      <w:r>
+        <w:rPr>
+          <w:rFonts w:ascii="Georgia" w:eastAsia="Georgia" w:hAnsi="Georgia" w:cs="Georgia"/>
+          <w:color w:val="38761D"/>
+        </w:rPr>
+        <w:t>. This would allow comparison with spots that are very close but not actually in the same geographical division.</w:t>
+      </w:r>
+    </w:p>
+    <w:p>
+      <w:pPr>
+        <w:spacing w:after="180" w:line="336" w:lineRule="auto"/>
+      </w:pPr>
+      <w:bookmarkStart w:id="8" w:name="_GoBack"/>
+      <w:bookmarkEnd w:id="8"/>
     </w:p>
     <w:p>
       <w:pPr>
@@ -1836,14 +2284,127 @@
     </w:p>
     <w:p/>
     <w:sectPr>
-      <w:headerReference w:type="default" r:id="rId23"/>
-      <w:footerReference w:type="default" r:id="rId24"/>
+      <w:headerReference w:type="default" r:id="rId20"/>
+      <w:footerReference w:type="default" r:id="rId21"/>
       <w:pgSz w:w="12240" w:h="15840"/>
       <w:pgMar w:top="1440" w:right="1440" w:bottom="1440" w:left="1440" w:header="720" w:footer="720" w:gutter="0"/>
       <w:cols w:space="720"/>
     </w:sectPr>
   </w:body>
 </w:document>
+</file>
+
+<file path=word/comments.xml><?xml version="1.0" encoding="utf-8"?>
+<w:comments xmlns:wpc="http://schemas.microsoft.com/office/word/2010/wordprocessingCanvas" xmlns:mc="http://schemas.openxmlformats.org/markup-compatibility/2006" xmlns:o="urn:schemas-microsoft-com:office:office" xmlns:r="http://schemas.openxmlformats.org/officeDocument/2006/relationships" xmlns:m="http://schemas.openxmlformats.org/officeDocument/2006/math" xmlns:v="urn:schemas-microsoft-com:vml" xmlns:wp14="http://schemas.microsoft.com/office/word/2010/wordprocessingDrawing" xmlns:wp="http://schemas.openxmlformats.org/drawingml/2006/wordprocessingDrawing" xmlns:w10="urn:schemas-microsoft-com:office:word" xmlns:w="http://schemas.openxmlformats.org/wordprocessingml/2006/main" xmlns:w14="http://schemas.microsoft.com/office/word/2010/wordml" xmlns:wpg="http://schemas.microsoft.com/office/word/2010/wordprocessingGroup" xmlns:wpi="http://schemas.microsoft.com/office/word/2010/wordprocessingInk" xmlns:wne="http://schemas.microsoft.com/office/word/2006/wordml" xmlns:wps="http://schemas.microsoft.com/office/word/2010/wordprocessingShape" mc:Ignorable="w14 wp14">
+  <w:comment w:id="2" w:author="Alexis" w:date="2014-05-01T20:08:00Z" w:initials="A">
+    <w:p>
+      <w:pPr>
+        <w:pStyle w:val="CommentText"/>
+      </w:pPr>
+      <w:r>
+        <w:rPr>
+          <w:rStyle w:val="CommentReference"/>
+        </w:rPr>
+        <w:annotationRef/>
+      </w:r>
+      <w:r>
+        <w:t>Update with slider</w:t>
+      </w:r>
+    </w:p>
+  </w:comment>
+  <w:comment w:id="3" w:author="Alexis" w:date="2014-05-01T20:06:00Z" w:initials="A">
+    <w:p>
+      <w:pPr>
+        <w:pStyle w:val="CommentText"/>
+      </w:pPr>
+      <w:r>
+        <w:rPr>
+          <w:rStyle w:val="CommentReference"/>
+        </w:rPr>
+        <w:annotationRef/>
+      </w:r>
+      <w:r>
+        <w:t>2?</w:t>
+      </w:r>
+    </w:p>
+  </w:comment>
+  <w:comment w:id="4" w:author="Alexis" w:date="2014-05-01T20:08:00Z" w:initials="A">
+    <w:p>
+      <w:pPr>
+        <w:pStyle w:val="CommentText"/>
+      </w:pPr>
+      <w:r>
+        <w:rPr>
+          <w:rStyle w:val="CommentReference"/>
+        </w:rPr>
+        <w:annotationRef/>
+      </w:r>
+      <w:proofErr w:type="gramStart"/>
+      <w:r>
+        <w:t>update</w:t>
+      </w:r>
+      <w:proofErr w:type="gramEnd"/>
+    </w:p>
+  </w:comment>
+  <w:comment w:id="5" w:author="Alexis" w:date="2014-05-01T20:08:00Z" w:initials="A">
+    <w:p>
+      <w:pPr>
+        <w:pStyle w:val="CommentText"/>
+      </w:pPr>
+      <w:r>
+        <w:rPr>
+          <w:rStyle w:val="CommentReference"/>
+        </w:rPr>
+        <w:annotationRef/>
+      </w:r>
+      <w:proofErr w:type="gramStart"/>
+      <w:r>
+        <w:t>insert</w:t>
+      </w:r>
+      <w:proofErr w:type="gramEnd"/>
+      <w:r>
+        <w:t xml:space="preserve"> screenshot</w:t>
+      </w:r>
+    </w:p>
+  </w:comment>
+  <w:comment w:id="6" w:author="Alexis" w:date="2014-05-01T20:37:00Z" w:initials="A">
+    <w:p>
+      <w:pPr>
+        <w:pStyle w:val="CommentText"/>
+      </w:pPr>
+      <w:r>
+        <w:rPr>
+          <w:rStyle w:val="CommentReference"/>
+        </w:rPr>
+        <w:annotationRef/>
+      </w:r>
+      <w:proofErr w:type="gramStart"/>
+      <w:r>
+        <w:t>anything</w:t>
+      </w:r>
+      <w:proofErr w:type="gramEnd"/>
+      <w:r>
+        <w:t>?</w:t>
+      </w:r>
+    </w:p>
+  </w:comment>
+  <w:comment w:id="7" w:author="Alexis" w:date="2014-05-01T20:38:00Z" w:initials="A">
+    <w:p>
+      <w:pPr>
+        <w:pStyle w:val="CommentText"/>
+      </w:pPr>
+      <w:r>
+        <w:rPr>
+          <w:rStyle w:val="CommentReference"/>
+        </w:rPr>
+        <w:annotationRef/>
+      </w:r>
+      <w:r>
+        <w:t>Still relevant?</w:t>
+      </w:r>
+    </w:p>
+  </w:comment>
+</w:comments>
 </file>
 
 <file path=word/endnotes.xml><?xml version="1.0" encoding="utf-8"?>
@@ -1890,7 +2451,7 @@
       <w:rPr>
         <w:noProof/>
       </w:rPr>
-      <w:t>4</w:t>
+      <w:t>8</w:t>
     </w:r>
     <w:r>
       <w:fldChar w:fldCharType="end"/>
@@ -1935,8 +2496,17 @@
         <w:color w:val="666666"/>
         <w:sz w:val="18"/>
       </w:rPr>
-      <w:t>Ana Areias</w:t>
+      <w:t xml:space="preserve">Ana </w:t>
     </w:r>
+    <w:proofErr w:type="spellStart"/>
+    <w:r>
+      <w:rPr>
+        <w:color w:val="666666"/>
+        <w:sz w:val="18"/>
+      </w:rPr>
+      <w:t>Areias</w:t>
+    </w:r>
+    <w:proofErr w:type="spellEnd"/>
   </w:p>
   <w:p>
     <w:pPr>
@@ -2670,6 +3240,71 @@
       <w:szCs w:val="16"/>
     </w:rPr>
   </w:style>
+  <w:style w:type="character" w:styleId="CommentReference">
+    <w:name w:val="annotation reference"/>
+    <w:basedOn w:val="DefaultParagraphFont"/>
+    <w:uiPriority w:val="99"/>
+    <w:semiHidden/>
+    <w:unhideWhenUsed/>
+    <w:rsid w:val="00E37312"/>
+    <w:rPr>
+      <w:sz w:val="16"/>
+      <w:szCs w:val="16"/>
+    </w:rPr>
+  </w:style>
+  <w:style w:type="paragraph" w:styleId="CommentText">
+    <w:name w:val="annotation text"/>
+    <w:basedOn w:val="Normal"/>
+    <w:link w:val="CommentTextChar"/>
+    <w:uiPriority w:val="99"/>
+    <w:semiHidden/>
+    <w:unhideWhenUsed/>
+    <w:rsid w:val="00E37312"/>
+    <w:pPr>
+      <w:spacing w:line="240" w:lineRule="auto"/>
+    </w:pPr>
+    <w:rPr>
+      <w:sz w:val="20"/>
+    </w:rPr>
+  </w:style>
+  <w:style w:type="character" w:customStyle="1" w:styleId="CommentTextChar">
+    <w:name w:val="Comment Text Char"/>
+    <w:basedOn w:val="DefaultParagraphFont"/>
+    <w:link w:val="CommentText"/>
+    <w:uiPriority w:val="99"/>
+    <w:semiHidden/>
+    <w:rsid w:val="00E37312"/>
+    <w:rPr>
+      <w:sz w:val="20"/>
+    </w:rPr>
+  </w:style>
+  <w:style w:type="paragraph" w:styleId="CommentSubject">
+    <w:name w:val="annotation subject"/>
+    <w:basedOn w:val="CommentText"/>
+    <w:next w:val="CommentText"/>
+    <w:link w:val="CommentSubjectChar"/>
+    <w:uiPriority w:val="99"/>
+    <w:semiHidden/>
+    <w:unhideWhenUsed/>
+    <w:rsid w:val="00E37312"/>
+    <w:rPr>
+      <w:b/>
+      <w:bCs/>
+    </w:rPr>
+  </w:style>
+  <w:style w:type="character" w:customStyle="1" w:styleId="CommentSubjectChar">
+    <w:name w:val="Comment Subject Char"/>
+    <w:basedOn w:val="CommentTextChar"/>
+    <w:link w:val="CommentSubject"/>
+    <w:uiPriority w:val="99"/>
+    <w:semiHidden/>
+    <w:rsid w:val="00E37312"/>
+    <w:rPr>
+      <w:b/>
+      <w:bCs/>
+      <w:sz w:val="20"/>
+    </w:rPr>
+  </w:style>
 </w:styles>
 </file>
 
@@ -3021,6 +3656,71 @@
       <w:szCs w:val="16"/>
     </w:rPr>
   </w:style>
+  <w:style w:type="character" w:styleId="CommentReference">
+    <w:name w:val="annotation reference"/>
+    <w:basedOn w:val="DefaultParagraphFont"/>
+    <w:uiPriority w:val="99"/>
+    <w:semiHidden/>
+    <w:unhideWhenUsed/>
+    <w:rsid w:val="00E37312"/>
+    <w:rPr>
+      <w:sz w:val="16"/>
+      <w:szCs w:val="16"/>
+    </w:rPr>
+  </w:style>
+  <w:style w:type="paragraph" w:styleId="CommentText">
+    <w:name w:val="annotation text"/>
+    <w:basedOn w:val="Normal"/>
+    <w:link w:val="CommentTextChar"/>
+    <w:uiPriority w:val="99"/>
+    <w:semiHidden/>
+    <w:unhideWhenUsed/>
+    <w:rsid w:val="00E37312"/>
+    <w:pPr>
+      <w:spacing w:line="240" w:lineRule="auto"/>
+    </w:pPr>
+    <w:rPr>
+      <w:sz w:val="20"/>
+    </w:rPr>
+  </w:style>
+  <w:style w:type="character" w:customStyle="1" w:styleId="CommentTextChar">
+    <w:name w:val="Comment Text Char"/>
+    <w:basedOn w:val="DefaultParagraphFont"/>
+    <w:link w:val="CommentText"/>
+    <w:uiPriority w:val="99"/>
+    <w:semiHidden/>
+    <w:rsid w:val="00E37312"/>
+    <w:rPr>
+      <w:sz w:val="20"/>
+    </w:rPr>
+  </w:style>
+  <w:style w:type="paragraph" w:styleId="CommentSubject">
+    <w:name w:val="annotation subject"/>
+    <w:basedOn w:val="CommentText"/>
+    <w:next w:val="CommentText"/>
+    <w:link w:val="CommentSubjectChar"/>
+    <w:uiPriority w:val="99"/>
+    <w:semiHidden/>
+    <w:unhideWhenUsed/>
+    <w:rsid w:val="00E37312"/>
+    <w:rPr>
+      <w:b/>
+      <w:bCs/>
+    </w:rPr>
+  </w:style>
+  <w:style w:type="character" w:customStyle="1" w:styleId="CommentSubjectChar">
+    <w:name w:val="Comment Subject Char"/>
+    <w:basedOn w:val="CommentTextChar"/>
+    <w:link w:val="CommentSubject"/>
+    <w:uiPriority w:val="99"/>
+    <w:semiHidden/>
+    <w:rsid w:val="00E37312"/>
+    <w:rPr>
+      <w:b/>
+      <w:bCs/>
+      <w:sz w:val="20"/>
+    </w:rPr>
+  </w:style>
 </w:styles>
 </file>
 
@@ -3307,4 +4007,16 @@
   <a:objectDefaults/>
   <a:extraClrSchemeLst/>
 </a:theme>
+</file>
+
+<file path=customXml/item1.xml><?xml version="1.0" encoding="utf-8"?>
+<b:Sources xmlns:b="http://schemas.openxmlformats.org/officeDocument/2006/bibliography" xmlns="http://schemas.openxmlformats.org/officeDocument/2006/bibliography" SelectedStyle="\APA.XSL" StyleName="APA"/>
+</file>
+
+<file path=customXml/itemProps1.xml><?xml version="1.0" encoding="utf-8"?>
+<ds:datastoreItem xmlns:ds="http://schemas.openxmlformats.org/officeDocument/2006/customXml" ds:itemID="{6708E68A-79CF-404F-9A92-E01670929EF1}">
+  <ds:schemaRefs>
+    <ds:schemaRef ds:uri="http://schemas.openxmlformats.org/officeDocument/2006/bibliography"/>
+  </ds:schemaRefs>
+</ds:datastoreItem>
 </file>
</xml_diff>